<commit_message>
finalized and designed - without Q1
</commit_message>
<xml_diff>
--- a/HW2_Markdown.docx
+++ b/HW2_Markdown.docx
@@ -111,7 +111,13 @@
         <w:t xml:space="preserve"> </w:t>
       </w:r>
       <w:r>
-        <w:t xml:space="preserve">|316315829</w:t>
+        <w:t xml:space="preserve">|</w:t>
+      </w:r>
+      <w:r>
+        <w:t xml:space="preserve"> </w:t>
+      </w:r>
+      <w:r>
+        <w:t xml:space="preserve">316315829</w:t>
       </w:r>
     </w:p>
     <w:p>
@@ -233,152 +239,197 @@
       </w:pPr>
       <w:r>
         <w:rPr>
+          <w:bCs/>
+          <w:b/>
+        </w:rPr>
+        <w:t xml:space="preserve">Q2.3.1</w:t>
+      </w:r>
+      <w:r>
+        <w:br/>
+      </w:r>
+      <w:r>
+        <w:t xml:space="preserve">Additional names (aliases) for the gene</w:t>
+      </w:r>
+      <w:r>
+        <w:t xml:space="preserve"> </w:t>
+      </w:r>
+      <w:r>
+        <w:rPr>
+          <w:bCs/>
+          <w:b/>
+        </w:rPr>
+        <w:t xml:space="preserve">MARCH7</w:t>
+      </w:r>
+      <w:r>
+        <w:t xml:space="preserve"> </w:t>
+      </w:r>
+      <w:r>
+        <w:t xml:space="preserve">Are:</w:t>
+      </w:r>
+      <w:r>
+        <w:br/>
+      </w:r>
+      <w:r>
+        <w:t xml:space="preserve">Membrane Associated Ring-CH-Type Finger</w:t>
+      </w:r>
+      <w:r>
+        <w:br/>
+      </w:r>
+      <w:r>
+        <w:t xml:space="preserve">Axotrophin</w:t>
+      </w:r>
+      <w:r>
+        <w:br/>
+      </w:r>
+      <w:r>
+        <w:t xml:space="preserve">MARCH-VII</w:t>
+      </w:r>
+      <w:r>
+        <w:br/>
+      </w:r>
+      <w:r>
+        <w:t xml:space="preserve">RNF177</w:t>
+      </w:r>
+      <w:r>
+        <w:br/>
+      </w:r>
+      <w:r>
+        <w:t xml:space="preserve">Membrane-Associated Ring Finger (C3HC4) 7, E3 Ubiquitin Protein Ligase</w:t>
+      </w:r>
+      <w:r>
+        <w:br/>
+      </w:r>
+      <w:r>
+        <w:t xml:space="preserve">RING-Type E3 Ubiquitin Transferase MARCHF7</w:t>
+      </w:r>
+      <w:r>
+        <w:br/>
+      </w:r>
+      <w:r>
+        <w:t xml:space="preserve">Membrane-Associated RING Finger Protein 7</w:t>
+      </w:r>
+      <w:r>
+        <w:br/>
+      </w:r>
+      <w:r>
+        <w:t xml:space="preserve">Membrane-Associated RING-CH Protein VII</w:t>
+      </w:r>
+      <w:r>
+        <w:br/>
+      </w:r>
+      <w:r>
+        <w:t xml:space="preserve">E3 Ubiquitin-Protein Ligase MARCHF7</w:t>
+      </w:r>
+      <w:r>
+        <w:br/>
+      </w:r>
+      <w:r>
+        <w:t xml:space="preserve">RING Finger Protein 177</w:t>
+      </w:r>
+      <w:r>
+        <w:br/>
+      </w:r>
+      <w:r>
+        <w:t xml:space="preserve">MARCH7</w:t>
+      </w:r>
+      <w:r>
+        <w:br/>
+      </w:r>
+      <w:r>
+        <w:t xml:space="preserve">AXOT</w:t>
+      </w:r>
+      <w:r>
+        <w:br/>
+      </w:r>
+      <w:r>
+        <w:t xml:space="preserve">Membrane-Associated Ring Finger (C3HC4)</w:t>
+      </w:r>
+      <w:r>
+        <w:br/>
+      </w:r>
+      <w:r>
+        <w:t xml:space="preserve">RING-Type E3 Ubiquitin Transferase MARCH7</w:t>
+      </w:r>
+      <w:r>
+        <w:br/>
+      </w:r>
+      <w:r>
+        <w:t xml:space="preserve">E3 Ubiquitin-Protein Ligase MARCH7</w:t>
+      </w:r>
+      <w:r>
+        <w:br/>
+      </w:r>
+      <w:r>
+        <w:t xml:space="preserve">Membrane Associated Ring Finger 7</w:t>
+      </w:r>
+      <w:r>
+        <w:br/>
+      </w:r>
+      <w:r>
+        <w:t xml:space="preserve">EC 2.3.2.27</w:t>
+      </w:r>
+      <w:r>
+        <w:br/>
+      </w:r>
+      <w:r>
+        <w:t xml:space="preserve">EC 6.3.2</w:t>
+      </w:r>
+      <w:r>
+        <w:br/>
+      </w:r>
+      <w:r>
+        <w:t xml:space="preserve">MARCHF7</w:t>
+      </w:r>
+      <w:r>
+        <w:br/>
+      </w:r>
+      <w:r>
+        <w:t xml:space="preserve">AXO</w:t>
+      </w:r>
+    </w:p>
+    <w:p>
+      <w:pPr>
+        <w:pStyle w:val="BodyText"/>
+      </w:pPr>
+      <w:r>
+        <w:rPr>
           <w:iCs/>
           <w:i/>
         </w:rPr>
-        <w:t xml:space="preserve">Q2.3.1</w:t>
-      </w:r>
-      <w:r>
-        <w:br/>
-      </w:r>
-      <w:r>
-        <w:t xml:space="preserve">Additional names (aliases) for the gene</w:t>
-      </w:r>
-      <w:r>
-        <w:t xml:space="preserve"> </w:t>
-      </w:r>
-      <w:r>
-        <w:rPr>
-          <w:iCs/>
-          <w:i/>
-        </w:rPr>
-        <w:t xml:space="preserve">MARCH7</w:t>
-      </w:r>
-      <w:r>
-        <w:t xml:space="preserve"> </w:t>
-      </w:r>
-      <w:r>
-        <w:t xml:space="preserve">Are:</w:t>
-      </w:r>
-      <w:r>
-        <w:br/>
-      </w:r>
-      <w:r>
-        <w:t xml:space="preserve">Membrane Associated Ring-CH-Type Finger</w:t>
-      </w:r>
-      <w:r>
-        <w:br/>
-      </w:r>
-      <w:r>
-        <w:t xml:space="preserve">Axotrophin</w:t>
-      </w:r>
-      <w:r>
-        <w:br/>
-      </w:r>
-      <w:r>
-        <w:t xml:space="preserve">MARCH-VII</w:t>
-      </w:r>
-      <w:r>
-        <w:br/>
-      </w:r>
-      <w:r>
-        <w:t xml:space="preserve">RNF177</w:t>
-      </w:r>
-      <w:r>
-        <w:br/>
-      </w:r>
-      <w:r>
-        <w:t xml:space="preserve">Membrane-Associated Ring Finger (C3HC4) 7, E3 Ubiquitin Protein Ligase</w:t>
-      </w:r>
-      <w:r>
-        <w:br/>
-      </w:r>
-      <w:r>
-        <w:t xml:space="preserve">RING-Type E3 Ubiquitin Transferase MARCHF7</w:t>
-      </w:r>
-      <w:r>
-        <w:br/>
-      </w:r>
-      <w:r>
-        <w:t xml:space="preserve">Membrane-Associated RING Finger Protein 7</w:t>
-      </w:r>
-      <w:r>
-        <w:br/>
-      </w:r>
-      <w:r>
-        <w:t xml:space="preserve">Membrane-Associated RING-CH Protein VII</w:t>
-      </w:r>
-      <w:r>
-        <w:br/>
-      </w:r>
-      <w:r>
-        <w:t xml:space="preserve">E3 Ubiquitin-Protein Ligase MARCHF7</w:t>
-      </w:r>
-      <w:r>
-        <w:br/>
-      </w:r>
-      <w:r>
-        <w:t xml:space="preserve">RING Finger Protein 177</w:t>
-      </w:r>
-      <w:r>
-        <w:br/>
-      </w:r>
-      <w:r>
-        <w:t xml:space="preserve">MARCH7</w:t>
-      </w:r>
-      <w:r>
-        <w:br/>
-      </w:r>
-      <w:r>
-        <w:t xml:space="preserve">AXOT</w:t>
-      </w:r>
-      <w:r>
-        <w:br/>
-      </w:r>
-      <w:r>
-        <w:t xml:space="preserve">Membrane-Associated Ring Finger (C3HC4)</w:t>
-      </w:r>
-      <w:r>
-        <w:br/>
-      </w:r>
-      <w:r>
-        <w:t xml:space="preserve">RING-Type E3 Ubiquitin Transferase MARCH7</w:t>
-      </w:r>
-      <w:r>
-        <w:br/>
-      </w:r>
-      <w:r>
-        <w:t xml:space="preserve">E3 Ubiquitin-Protein Ligase MARCH7</w:t>
-      </w:r>
-      <w:r>
-        <w:br/>
-      </w:r>
-      <w:r>
-        <w:t xml:space="preserve">Membrane Associated Ring Finger 7</w:t>
-      </w:r>
-      <w:r>
-        <w:br/>
-      </w:r>
-      <w:r>
-        <w:t xml:space="preserve">EC 2.3.2.27</w:t>
-      </w:r>
-      <w:r>
-        <w:br/>
-      </w:r>
-      <w:r>
-        <w:t xml:space="preserve">EC 6.3.2</w:t>
-      </w:r>
-      <w:r>
-        <w:br/>
-      </w:r>
-      <w:r>
-        <w:t xml:space="preserve">MARCHF7</w:t>
-      </w:r>
-      <w:r>
-        <w:br/>
-      </w:r>
-      <w:r>
-        <w:t xml:space="preserve">AXO</w:t>
+        <w:t xml:space="preserve">These gene names were extracted from the following databases</w:t>
+      </w:r>
+      <w:r>
+        <w:t xml:space="preserve">:</w:t>
+      </w:r>
+      <w:r>
+        <w:br/>
+      </w:r>
+      <w:r>
+        <w:t xml:space="preserve">HGNC - the HUGO Gene Nomenclature Committee database</w:t>
+      </w:r>
+      <w:r>
+        <w:br/>
+      </w:r>
+      <w:r>
+        <w:t xml:space="preserve">Ensembl genome database</w:t>
+      </w:r>
+      <w:r>
+        <w:br/>
+      </w:r>
+      <w:r>
+        <w:t xml:space="preserve">UniProt database</w:t>
+      </w:r>
+      <w:r>
+        <w:br/>
+      </w:r>
+      <w:r>
+        <w:t xml:space="preserve">NCBI’s Entrez molecular sequence database</w:t>
+      </w:r>
+      <w:r>
+        <w:br/>
+      </w:r>
+      <w:r>
+        <w:t xml:space="preserve">OMIM - Online Mendelian Inheritance in Man database</w:t>
       </w:r>
     </w:p>
     <w:p>
@@ -386,47 +437,9 @@
         <w:pStyle w:val="BodyText"/>
       </w:pPr>
       <w:r>
-        <w:t xml:space="preserve">These gene names were extracted from the following databases:</w:t>
-      </w:r>
-      <w:r>
-        <w:br/>
-      </w:r>
-      <w:r>
-        <w:t xml:space="preserve">HGNC - the HUGO Gene Nomenclature Committee database</w:t>
-      </w:r>
-      <w:r>
-        <w:br/>
-      </w:r>
-      <w:r>
-        <w:t xml:space="preserve">Ensembl genome database</w:t>
-      </w:r>
-      <w:r>
-        <w:br/>
-      </w:r>
-      <w:r>
-        <w:t xml:space="preserve">UniProt database</w:t>
-      </w:r>
-      <w:r>
-        <w:br/>
-      </w:r>
-      <w:r>
-        <w:t xml:space="preserve">NCBI’s Entrez molecular sequence database</w:t>
-      </w:r>
-      <w:r>
-        <w:br/>
-      </w:r>
-      <w:r>
-        <w:t xml:space="preserve">OMIM - Online Mendelian Inheritance in Man database</w:t>
-      </w:r>
-    </w:p>
-    <w:p>
-      <w:pPr>
-        <w:pStyle w:val="BodyText"/>
-      </w:pPr>
-      <w:r>
-        <w:rPr>
-          <w:iCs/>
-          <w:i/>
+        <w:rPr>
+          <w:bCs/>
+          <w:b/>
         </w:rPr>
         <w:t xml:space="preserve">Q2.3.2</w:t>
       </w:r>
@@ -481,7 +494,7 @@
     </w:p>
     <w:bookmarkEnd w:id="22"/>
     <w:bookmarkEnd w:id="23"/>
-    <w:bookmarkStart w:id="53" w:name="question-3"/>
+    <w:bookmarkStart w:id="58" w:name="question-3"/>
     <w:p>
       <w:pPr>
         <w:pStyle w:val="Heading1"/>
@@ -530,7 +543,7 @@
         <w:pStyle w:val="FirstParagraph"/>
       </w:pPr>
       <w:r>
-        <w:t xml:space="preserve">Before we begin to work, we upload the neccesarry libraries:</w:t>
+        <w:t xml:space="preserve">Before we began to work, we have uploaded the neccesarry libraries:</w:t>
       </w:r>
     </w:p>
     <w:p>
@@ -645,7 +658,7 @@
         <w:pStyle w:val="FirstParagraph"/>
       </w:pPr>
       <w:r>
-        <w:t xml:space="preserve">We begin by preparing and cleaning the data in order to use it correctly - meaning we load the data from the file, remove NA rows and scale the data. We also use dist() function in order to calculate the distances between each sample and create a distance matrix we will use later on.</w:t>
+        <w:t xml:space="preserve">We began by preparing and cleaning the data in order to use it correctly - meaning we loaded the data from the file, removed NA rows and scaled the data. We also used dist() function in order to calculate the distances between each sample and create a distance matrix we will use later on.</w:t>
       </w:r>
     </w:p>
     <w:p>
@@ -663,15 +676,6 @@
       </w:r>
       <w:r>
         <w:rPr>
-          <w:rStyle w:val="CommentTok"/>
-        </w:rPr>
-        <w:t xml:space="preserve">#change to relative path?</w:t>
-      </w:r>
-      <w:r>
-        <w:br/>
-      </w:r>
-      <w:r>
-        <w:rPr>
           <w:rStyle w:val="NormalTok"/>
         </w:rPr>
         <w:t xml:space="preserve">sdy </w:t>
@@ -904,7 +908,7 @@
         <w:pStyle w:val="FirstParagraph"/>
       </w:pPr>
       <w:r>
-        <w:t xml:space="preserve">Now, we move on to do the real work - and cluster our cleaned data in 3 different techniques (with arbitrary parameters): K-Means, Hierarchical clustering and DBSCAN.</w:t>
+        <w:t xml:space="preserve">Now, we moved on to do the real work - and clustered our cleaned data in 3 different techniques (with arbitrary parameters): K-Means, Hierarchical clustering and DBSCAN.</w:t>
       </w:r>
     </w:p>
     <w:p>
@@ -939,9 +943,6 @@
         <w:br/>
       </w:r>
       <w:r>
-        <w:br/>
-      </w:r>
-      <w:r>
         <w:rPr>
           <w:rStyle w:val="CommentTok"/>
         </w:rPr>
@@ -1074,7 +1075,7 @@
         <w:rPr>
           <w:rStyle w:val="StringTok"/>
         </w:rPr>
-        <w:t xml:space="preserve">"ward.D"</w:t>
+        <w:t xml:space="preserve">"average"</w:t>
       </w:r>
       <w:r>
         <w:rPr>
@@ -1208,7 +1209,14 @@
         <w:pStyle w:val="BodyText"/>
       </w:pPr>
       <w:r>
-        <w:t xml:space="preserve">Note: as opposed to different methods to set our parameters we found along the way, we decided that we would like to try the exploratory approach - meaning we tried to find the best parameters for each clustering method by looking at our data mainly visually.</w:t>
+        <w:rPr>
+          <w:iCs/>
+          <w:i/>
+        </w:rPr>
+        <w:t xml:space="preserve">Note</w:t>
+      </w:r>
+      <w:r>
+        <w:t xml:space="preserve">: as opposed to different methods to set our parameters we came across along the way, we decided that we would like to try the exploratory approach - meaning we tried to find the best parameters for each clustering method by looking at our data mainly visually.</w:t>
       </w:r>
     </w:p>
     <w:p>
@@ -1829,7 +1837,20 @@
         <w:pStyle w:val="BodyText"/>
       </w:pPr>
       <w:r>
-        <w:t xml:space="preserve">Looking at the plots, it seems that the number of clusters that will give us with the most accurate clustering is K=7, as it provides the best visual separation out of all of the K’s we tried.</w:t>
+        <w:t xml:space="preserve">Looking at the plots, it seems that the number of clusters that will give us with the most accurate clustering is</w:t>
+      </w:r>
+      <w:r>
+        <w:t xml:space="preserve"> </w:t>
+      </w:r>
+      <w:r>
+        <w:rPr>
+          <w:bCs/>
+          <w:b/>
+        </w:rPr>
+        <w:t xml:space="preserve">K=7</w:t>
+      </w:r>
+      <w:r>
+        <w:t xml:space="preserve">, as it provides the best visual separation out of all of the K’s we tried.</w:t>
       </w:r>
     </w:p>
     <w:p>
@@ -3071,7 +3092,36 @@
         <w:pStyle w:val="BodyText"/>
       </w:pPr>
       <w:r>
-        <w:t xml:space="preserve">Once again, it seems that K=7 gives us the best result (more on it in Q3.3).</w:t>
+        <w:t xml:space="preserve">Once again, it seems that</w:t>
+      </w:r>
+      <w:r>
+        <w:t xml:space="preserve"> </w:t>
+      </w:r>
+      <w:r>
+        <w:rPr>
+          <w:bCs/>
+          <w:b/>
+        </w:rPr>
+        <w:t xml:space="preserve">K=7</w:t>
+      </w:r>
+      <w:r>
+        <w:t xml:space="preserve"> </w:t>
+      </w:r>
+      <w:r>
+        <w:t xml:space="preserve">gives us the best result (more on it in</w:t>
+      </w:r>
+      <w:r>
+        <w:t xml:space="preserve"> </w:t>
+      </w:r>
+      <w:r>
+        <w:rPr>
+          <w:iCs/>
+          <w:i/>
+        </w:rPr>
+        <w:t xml:space="preserve">Q3.3</w:t>
+      </w:r>
+      <w:r>
+        <w:t xml:space="preserve">).</w:t>
       </w:r>
     </w:p>
     <w:p>
@@ -3737,15 +3787,27 @@
         <w:pStyle w:val="BodyText"/>
       </w:pPr>
       <w:r>
-        <w:t xml:space="preserve">This time, the plots shows us that the number of clusters that will give us with the most accurate clustering is 6, while the parameters are: epsilon = 1, minPts = 6. Clustering using these parameters provides us with clusters that seems to be as far apart from each other, while also having the points in eacch cluster closest to each other.</w:t>
+        <w:t xml:space="preserve">Once more, the plots shows us that the number of clusters that will give us with the most accurate clustering is</w:t>
+      </w:r>
+      <w:r>
+        <w:t xml:space="preserve"> </w:t>
+      </w:r>
+      <w:r>
+        <w:rPr>
+          <w:bCs/>
+          <w:b/>
+        </w:rPr>
+        <w:t xml:space="preserve">K=7</w:t>
+      </w:r>
+      <w:r>
+        <w:t xml:space="preserve">, while the parameters are: epsilon = 1, minPts = 6. Clustering using these parameters provides us with clusters that seems to be as far apart from each other, while also having the points in eacch cluster closest to each other.</w:t>
       </w:r>
     </w:p>
     <w:bookmarkEnd w:id="52"/>
-    <w:bookmarkEnd w:id="53"/>
-    <w:bookmarkStart w:id="55" w:name="q3.3"/>
+    <w:bookmarkStart w:id="54" w:name="q3.3"/>
     <w:p>
       <w:pPr>
-        <w:pStyle w:val="Heading1"/>
+        <w:pStyle w:val="Heading3"/>
       </w:pPr>
       <w:r>
         <w:t xml:space="preserve">Q3.3</w:t>
@@ -3756,22 +3818,50 @@
         <w:pStyle w:val="FirstParagraph"/>
       </w:pPr>
       <w:r>
-        <w:t xml:space="preserve">The method in hclust() that seems to give a clustering that is more accurate to the tSNE plot is"</w:t>
-      </w:r>
-      <w:r>
-        <w:t xml:space="preserve"> </w:t>
-      </w:r>
-      <w:r>
+        <w:t xml:space="preserve">The method in hclust() that seems to give a clustering that is more accurate to the tSNE plot is</w:t>
+      </w:r>
+      <w:r>
+        <w:t xml:space="preserve"> </w:t>
+      </w:r>
+      <w:r>
+        <w:rPr>
+          <w:bCs/>
+          <w:b/>
+        </w:rPr>
         <w:t xml:space="preserve">“</w:t>
       </w:r>
       <w:r>
+        <w:rPr>
+          <w:bCs/>
+          <w:b/>
+        </w:rPr>
         <w:t xml:space="preserve">ward.D2</w:t>
       </w:r>
       <w:r>
+        <w:rPr>
+          <w:bCs/>
+          <w:b/>
+        </w:rPr>
         <w:t xml:space="preserve">”</w:t>
       </w:r>
       <w:r>
-        <w:t xml:space="preserve">, using k=7 (</w:t>
+        <w:t xml:space="preserve">, using</w:t>
+      </w:r>
+      <w:r>
+        <w:t xml:space="preserve"> </w:t>
+      </w:r>
+      <w:r>
+        <w:rPr>
+          <w:bCs/>
+          <w:b/>
+        </w:rPr>
+        <w:t xml:space="preserve">k=7</w:t>
+      </w:r>
+      <w:r>
+        <w:t xml:space="preserve"> </w:t>
+      </w:r>
+      <w:r>
+        <w:t xml:space="preserve">(</w:t>
       </w:r>
       <w:r>
         <w:t xml:space="preserve">“</w:t>
@@ -3786,7 +3876,13 @@
         <w:t xml:space="preserve"> </w:t>
       </w:r>
       <w:r>
-        <w:t xml:space="preserve">the dendrogram into 7 different clusters). The dendrogram using these parameters will look as following:</w:t>
+        <w:t xml:space="preserve">the dendrogram into 7 different clusters).</w:t>
+      </w:r>
+      <w:r>
+        <w:br/>
+      </w:r>
+      <w:r>
+        <w:t xml:space="preserve">The dendrogram using these parameters will look as following:</w:t>
       </w:r>
     </w:p>
     <w:p>
@@ -3938,7 +4034,7 @@
         <w:rPr>
           <w:rStyle w:val="DecValTok"/>
         </w:rPr>
-        <w:t xml:space="preserve">2</w:t>
+        <w:t xml:space="preserve">1</w:t>
       </w:r>
       <w:r>
         <w:rPr>
@@ -3950,7 +4046,7 @@
         <w:rPr>
           <w:rStyle w:val="DecValTok"/>
         </w:rPr>
-        <w:t xml:space="preserve">5</w:t>
+        <w:t xml:space="preserve">7</w:t>
       </w:r>
       <w:r>
         <w:rPr>
@@ -3979,7 +4075,7 @@
                     </pic:cNvPicPr>
                   </pic:nvPicPr>
                   <pic:blipFill>
-                    <a:blip r:embed="rId54"/>
+                    <a:blip r:embed="rId53"/>
                     <a:stretch>
                       <a:fillRect/>
                     </a:stretch>
@@ -4006,11 +4102,11 @@
         </w:drawing>
       </w:r>
     </w:p>
-    <w:bookmarkEnd w:id="55"/>
-    <w:bookmarkStart w:id="56" w:name="q3.4"/>
+    <w:bookmarkEnd w:id="54"/>
+    <w:bookmarkStart w:id="55" w:name="q3.4"/>
     <w:p>
       <w:pPr>
-        <w:pStyle w:val="Heading1"/>
+        <w:pStyle w:val="Heading3"/>
       </w:pPr>
       <w:r>
         <w:t xml:space="preserve">Q3.4</w:t>
@@ -4089,7 +4185,20 @@
         <w:pStyle w:val="BodyText"/>
       </w:pPr>
       <w:r>
-        <w:t xml:space="preserve">We used this function for each clustering method using the parameters that provided us the best clustering results in Q3.2.</w:t>
+        <w:t xml:space="preserve">We used this function for each clustering method using the parameters that provided us the best clustering results in</w:t>
+      </w:r>
+      <w:r>
+        <w:t xml:space="preserve"> </w:t>
+      </w:r>
+      <w:r>
+        <w:rPr>
+          <w:iCs/>
+          <w:i/>
+        </w:rPr>
+        <w:t xml:space="preserve">Q3.2</w:t>
+      </w:r>
+      <w:r>
+        <w:t xml:space="preserve">.</w:t>
       </w:r>
     </w:p>
     <w:p>
@@ -4107,6 +4216,15 @@
       </w:r>
       <w:r>
         <w:rPr>
+          <w:rStyle w:val="CommentTok"/>
+        </w:rPr>
+        <w:t xml:space="preserve"># K-Means</w:t>
+      </w:r>
+      <w:r>
+        <w:br/>
+      </w:r>
+      <w:r>
+        <w:rPr>
           <w:rStyle w:val="NormalTok"/>
         </w:rPr>
         <w:t xml:space="preserve">km.result </w:t>
@@ -4190,7 +4308,7 @@
         <w:rPr>
           <w:rStyle w:val="CommentTok"/>
         </w:rPr>
-        <w:t xml:space="preserve"># hierarchical clustering</w:t>
+        <w:t xml:space="preserve"># Hierarchical clustering</w:t>
       </w:r>
       <w:r>
         <w:br/>
@@ -4490,7 +4608,7 @@
         <w:rPr>
           <w:rStyle w:val="VerbatimChar"/>
         </w:rPr>
-        <w:t xml:space="preserve">## [1] 0.7963032</w:t>
+        <w:t xml:space="preserve">## [1] 0.7828603</w:t>
       </w:r>
     </w:p>
     <w:p>
@@ -4530,7 +4648,7 @@
         <w:rPr>
           <w:rStyle w:val="VerbatimChar"/>
         </w:rPr>
-        <w:t xml:space="preserve">## [1] 0.8119866</w:t>
+        <w:t xml:space="preserve">## [1] 0.8063854</w:t>
       </w:r>
     </w:p>
     <w:p>
@@ -4575,11 +4693,11 @@
         <w:t xml:space="preserve">of more than one cluster to be divided into different clusters using different algorithms.</w:t>
       </w:r>
     </w:p>
-    <w:bookmarkEnd w:id="56"/>
-    <w:bookmarkStart w:id="58" w:name="q3.5"/>
+    <w:bookmarkEnd w:id="55"/>
+    <w:bookmarkStart w:id="57" w:name="q3.5"/>
     <w:p>
       <w:pPr>
-        <w:pStyle w:val="Heading1"/>
+        <w:pStyle w:val="Heading3"/>
       </w:pPr>
       <w:r>
         <w:t xml:space="preserve">Q3.5</w:t>
@@ -4629,7 +4747,20 @@
         <w:t xml:space="preserve"> </w:t>
       </w:r>
       <w:r>
-        <w:t xml:space="preserve">clustering, as K=4.</w:t>
+        <w:t xml:space="preserve">clustering, as</w:t>
+      </w:r>
+      <w:r>
+        <w:t xml:space="preserve"> </w:t>
+      </w:r>
+      <w:r>
+        <w:rPr>
+          <w:iCs/>
+          <w:i/>
+        </w:rPr>
+        <w:t xml:space="preserve">K=4</w:t>
+      </w:r>
+      <w:r>
+        <w:t xml:space="preserve">:</w:t>
       </w:r>
     </w:p>
     <w:p>
@@ -4877,13 +5008,13 @@
         <w:rPr>
           <w:rStyle w:val="AttributeTok"/>
         </w:rPr>
-        <w:t xml:space="preserve">group =</w:t>
-      </w:r>
-      <w:r>
-        <w:rPr>
-          <w:rStyle w:val="NormalTok"/>
-        </w:rPr>
-        <w:t xml:space="preserve"> km.result</w:t>
+        <w:t xml:space="preserve">group=</w:t>
+      </w:r>
+      <w:r>
+        <w:rPr>
+          <w:rStyle w:val="NormalTok"/>
+        </w:rPr>
+        <w:t xml:space="preserve">km.result</w:t>
       </w:r>
       <w:r>
         <w:rPr>
@@ -4942,7 +5073,7 @@
                     </pic:cNvPicPr>
                   </pic:nvPicPr>
                   <pic:blipFill>
-                    <a:blip r:embed="rId57"/>
+                    <a:blip r:embed="rId56"/>
                     <a:stretch>
                       <a:fillRect/>
                     </a:stretch>
@@ -5193,10 +5324,73 @@
       </w:r>
       <w:r>
         <w:rPr>
+          <w:iCs/>
+          <w:i/>
+        </w:rPr>
+        <w:t xml:space="preserve">RACE</w:t>
+      </w:r>
+      <w:r>
+        <w:t xml:space="preserve"> </w:t>
+      </w:r>
+      <w:r>
+        <w:t xml:space="preserve">and</w:t>
+      </w:r>
+      <w:r>
+        <w:t xml:space="preserve"> </w:t>
+      </w:r>
+      <w:r>
+        <w:rPr>
+          <w:iCs/>
+          <w:i/>
+        </w:rPr>
+        <w:t xml:space="preserve">GENDER</w:t>
+      </w:r>
+      <w:r>
+        <w:t xml:space="preserve"> </w:t>
+      </w:r>
+      <w:r>
+        <w:t xml:space="preserve">do not explain the clusters that were chosen by the algorithm-</w:t>
+      </w:r>
+      <w:r>
+        <w:br/>
+      </w:r>
+      <w:r>
+        <w:rPr>
           <w:bCs/>
           <w:b/>
         </w:rPr>
-        <w:t xml:space="preserve">RACE</w:t>
+        <w:t xml:space="preserve">GENDER</w:t>
+      </w:r>
+      <w:r>
+        <w:t xml:space="preserve"> </w:t>
+      </w:r>
+      <w:r>
+        <w:t xml:space="preserve">- except for</w:t>
+      </w:r>
+      <w:r>
+        <w:t xml:space="preserve"> </w:t>
+      </w:r>
+      <w:r>
+        <w:rPr>
+          <w:iCs/>
+          <w:i/>
+        </w:rPr>
+        <w:t xml:space="preserve">cluster number 2</w:t>
+      </w:r>
+      <w:r>
+        <w:t xml:space="preserve">, the number of samples in each cluster, divided into</w:t>
+      </w:r>
+      <w:r>
+        <w:t xml:space="preserve"> </w:t>
+      </w:r>
+      <w:r>
+        <w:t xml:space="preserve">“</w:t>
+      </w:r>
+      <w:r>
+        <w:t xml:space="preserve">Male</w:t>
+      </w:r>
+      <w:r>
+        <w:t xml:space="preserve">”</w:t>
       </w:r>
       <w:r>
         <w:t xml:space="preserve"> </w:t>
@@ -5206,19 +5400,34 @@
       </w:r>
       <w:r>
         <w:t xml:space="preserve"> </w:t>
+      </w:r>
+      <w:r>
+        <w:t xml:space="preserve">“</w:t>
+      </w:r>
+      <w:r>
+        <w:t xml:space="preserve">Female</w:t>
+      </w:r>
+      <w:r>
+        <w:t xml:space="preserve">”</w:t>
+      </w:r>
+      <w:r>
+        <w:t xml:space="preserve">, is almost identical. Even in cluster number 2 the difference doesn’t seems as significant.</w:t>
+      </w:r>
+      <w:r>
+        <w:br/>
       </w:r>
       <w:r>
         <w:rPr>
           <w:bCs/>
           <w:b/>
         </w:rPr>
-        <w:t xml:space="preserve">GENDER</w:t>
-      </w:r>
-      <w:r>
-        <w:t xml:space="preserve"> </w:t>
-      </w:r>
-      <w:r>
-        <w:t xml:space="preserve">do not expalin the clusters that were chosen by the algorithm-</w:t>
+        <w:t xml:space="preserve">RACE</w:t>
+      </w:r>
+      <w:r>
+        <w:t xml:space="preserve"> </w:t>
+      </w:r>
+      <w:r>
+        <w:t xml:space="preserve">- the same goes for RACE. The main difference here is that we can see that there seems to be an anomaly in</w:t>
       </w:r>
       <w:r>
         <w:t xml:space="preserve"> </w:t>
@@ -5228,13 +5437,36 @@
           <w:iCs/>
           <w:i/>
         </w:rPr>
-        <w:t xml:space="preserve">GENDER</w:t>
-      </w:r>
-      <w:r>
-        <w:t xml:space="preserve"> </w:t>
-      </w:r>
-      <w:r>
-        <w:t xml:space="preserve">- expect for</w:t>
+        <w:t xml:space="preserve">cluster number 4</w:t>
+      </w:r>
+      <w:r>
+        <w:t xml:space="preserve">, that, for some reason, does not contain the same proportion of</w:t>
+      </w:r>
+      <w:r>
+        <w:t xml:space="preserve"> </w:t>
+      </w:r>
+      <w:r>
+        <w:t xml:space="preserve">“</w:t>
+      </w:r>
+      <w:r>
+        <w:t xml:space="preserve">Asian</w:t>
+      </w:r>
+      <w:r>
+        <w:t xml:space="preserve">”</w:t>
+      </w:r>
+      <w:r>
+        <w:t xml:space="preserve"> </w:t>
+      </w:r>
+      <w:r>
+        <w:t xml:space="preserve">categorized samples as the in the other clusters. Unfortunately, we could not find a meaningful explanation for it.</w:t>
+      </w:r>
+    </w:p>
+    <w:p>
+      <w:pPr>
+        <w:pStyle w:val="BodyText"/>
+      </w:pPr>
+      <w:r>
+        <w:t xml:space="preserve">When we look at the</w:t>
       </w:r>
       <w:r>
         <w:t xml:space="preserve"> </w:t>
@@ -5244,79 +5476,43 @@
           <w:bCs/>
           <w:b/>
         </w:rPr>
-        <w:t xml:space="preserve">cluster number 2</w:t>
+        <w:t xml:space="preserve">“</w:t>
       </w:r>
       <w:r>
         <w:rPr>
           <w:bCs/>
           <w:b/>
         </w:rPr>
-        <w:t xml:space="preserve"> </w:t>
-      </w:r>
-      <w:r>
-        <w:t xml:space="preserve">, the number of samples in each cluster, divided into</w:t>
-      </w:r>
-      <w:r>
-        <w:t xml:space="preserve"> </w:t>
-      </w:r>
-      <w:r>
-        <w:t xml:space="preserve">“</w:t>
-      </w:r>
-      <w:r>
-        <w:t xml:space="preserve">Male</w:t>
-      </w:r>
-      <w:r>
-        <w:t xml:space="preserve">”</w:t>
-      </w:r>
-      <w:r>
-        <w:t xml:space="preserve"> </w:t>
-      </w:r>
-      <w:r>
-        <w:t xml:space="preserve">and</w:t>
-      </w:r>
-      <w:r>
-        <w:t xml:space="preserve"> </w:t>
-      </w:r>
-      <w:r>
-        <w:t xml:space="preserve">“</w:t>
-      </w:r>
-      <w:r>
-        <w:t xml:space="preserve">Female</w:t>
-      </w:r>
-      <w:r>
-        <w:t xml:space="preserve">”</w:t>
-      </w:r>
-      <w:r>
-        <w:t xml:space="preserve">, is almost identical. Even in cluster number 2 the difference doesn’t seems as significant.</w:t>
-      </w:r>
-      <w:r>
-        <w:t xml:space="preserve"> </w:t>
-      </w:r>
-      <w:r>
-        <w:rPr>
-          <w:iCs/>
-          <w:i/>
-        </w:rPr>
-        <w:t xml:space="preserve">RACE</w:t>
-      </w:r>
-      <w:r>
-        <w:t xml:space="preserve"> </w:t>
-      </w:r>
-      <w:r>
-        <w:t xml:space="preserve">- the same goes for RACE. The main difference here is that we can see that there seems to be an anomaly in</w:t>
-      </w:r>
-      <w:r>
-        <w:t xml:space="preserve"> </w:t>
+        <w:t xml:space="preserve">AGE</w:t>
       </w:r>
       <w:r>
         <w:rPr>
           <w:bCs/>
           <w:b/>
         </w:rPr>
-        <w:t xml:space="preserve">cluster number 4</w:t>
-      </w:r>
-      <w:r>
-        <w:t xml:space="preserve">, that, for some reason, does not contain the same proportion of</w:t>
+        <w:t xml:space="preserve">”</w:t>
+      </w:r>
+      <w:r>
+        <w:t xml:space="preserve"> </w:t>
+      </w:r>
+      <w:r>
+        <w:t xml:space="preserve">variable, we</w:t>
+      </w:r>
+      <w:r>
+        <w:t xml:space="preserve"> </w:t>
+      </w:r>
+      <w:r>
+        <w:rPr>
+          <w:bCs/>
+          <w:b/>
+        </w:rPr>
+        <w:t xml:space="preserve">do</w:t>
+      </w:r>
+      <w:r>
+        <w:t xml:space="preserve"> </w:t>
+      </w:r>
+      <w:r>
+        <w:t xml:space="preserve">see a meaningful separation between clusters - cluster 3, which consists of one sample, is of</w:t>
       </w:r>
       <w:r>
         <w:t xml:space="preserve"> </w:t>
@@ -5325,7 +5521,7 @@
         <w:t xml:space="preserve">“</w:t>
       </w:r>
       <w:r>
-        <w:t xml:space="preserve">Asian</w:t>
+        <w:t xml:space="preserve">AGE</w:t>
       </w:r>
       <w:r>
         <w:t xml:space="preserve">”</w:t>
@@ -5334,87 +5530,28 @@
         <w:t xml:space="preserve"> </w:t>
       </w:r>
       <w:r>
-        <w:t xml:space="preserve">categorized samples as the in the other clusters. Unfortunately, we could not find a meaningful explanation for it.</w:t>
+        <w:t xml:space="preserve">higher than the rest (~84). Cluster 2 samples’ median</w:t>
+      </w:r>
+      <w:r>
+        <w:t xml:space="preserve"> </w:t>
+      </w:r>
+      <w:r>
+        <w:t xml:space="preserve">“</w:t>
+      </w:r>
+      <w:r>
+        <w:t xml:space="preserve">AGE</w:t>
+      </w:r>
+      <w:r>
+        <w:t xml:space="preserve">”</w:t>
+      </w:r>
+      <w:r>
+        <w:t xml:space="preserve"> </w:t>
+      </w:r>
+      <w:r>
+        <w:t xml:space="preserve">is ~73, cluster 1’s is ~62, and cluster 4’s is ~57. As it obviously not unambiguous, we do think that this variable holds within it some explanation as to why did the 4 clusters were divided as they were.</w:t>
       </w:r>
     </w:p>
-    <w:p>
-      <w:pPr>
-        <w:pStyle w:val="BodyText"/>
-      </w:pPr>
-      <w:r>
-        <w:t xml:space="preserve">When We look at the</w:t>
-      </w:r>
-      <w:r>
-        <w:t xml:space="preserve"> </w:t>
-      </w:r>
-      <w:r>
-        <w:t xml:space="preserve">“</w:t>
-      </w:r>
-      <w:r>
-        <w:t xml:space="preserve">AGE</w:t>
-      </w:r>
-      <w:r>
-        <w:t xml:space="preserve">”</w:t>
-      </w:r>
-      <w:r>
-        <w:t xml:space="preserve"> </w:t>
-      </w:r>
-      <w:r>
-        <w:t xml:space="preserve">variable, we</w:t>
-      </w:r>
-      <w:r>
-        <w:t xml:space="preserve"> </w:t>
-      </w:r>
-      <w:r>
-        <w:rPr>
-          <w:iCs/>
-          <w:i/>
-        </w:rPr>
-        <w:t xml:space="preserve">do</w:t>
-      </w:r>
-      <w:r>
-        <w:t xml:space="preserve"> </w:t>
-      </w:r>
-      <w:r>
-        <w:t xml:space="preserve">see a meaningful separation between clusters - cluster 3, which consists of one sample, is of</w:t>
-      </w:r>
-      <w:r>
-        <w:t xml:space="preserve"> </w:t>
-      </w:r>
-      <w:r>
-        <w:t xml:space="preserve">“</w:t>
-      </w:r>
-      <w:r>
-        <w:t xml:space="preserve">AGE</w:t>
-      </w:r>
-      <w:r>
-        <w:t xml:space="preserve">”</w:t>
-      </w:r>
-      <w:r>
-        <w:t xml:space="preserve"> </w:t>
-      </w:r>
-      <w:r>
-        <w:t xml:space="preserve">higher than the rest (~84). Cluster 2 samples’ median</w:t>
-      </w:r>
-      <w:r>
-        <w:t xml:space="preserve"> </w:t>
-      </w:r>
-      <w:r>
-        <w:t xml:space="preserve">“</w:t>
-      </w:r>
-      <w:r>
-        <w:t xml:space="preserve">AGE</w:t>
-      </w:r>
-      <w:r>
-        <w:t xml:space="preserve">”</w:t>
-      </w:r>
-      <w:r>
-        <w:t xml:space="preserve"> </w:t>
-      </w:r>
-      <w:r>
-        <w:t xml:space="preserve">is ~73, cluster 1’s is ~62, and cluster 4’s is ~57. As it obviously not unambiguous, we do think that this variable holds within it some explanation as to why did the 4 clusters were divided as they were.</w:t>
-      </w:r>
-    </w:p>
+    <w:bookmarkEnd w:id="57"/>
     <w:bookmarkEnd w:id="58"/>
     <w:sectPr/>
   </w:body>

</xml_diff>